<commit_message>
updated resume and brand statement
</commit_message>
<xml_diff>
--- a/LoweEstherLeah_Resume.docx
+++ b/LoweEstherLeah_Resume.docx
@@ -9,6 +9,7 @@
         </w:pBdr>
         <w:spacing w:after="120" w:line="276" w:lineRule="auto"/>
         <w:ind w:left="-720" w:right="-720"/>
+        <w:jc w:val="center"/>
         <w:rPr>
           <w:rFonts w:ascii="Helvetica" w:hAnsi="Helvetica" w:cs="Helvetica"/>
           <w:b/>
@@ -30,13 +31,18 @@
     </w:p>
     <w:p>
       <w:pPr>
-        <w:spacing w:after="0"/>
-        <w:ind w:left="-720"/>
+        <w:pBdr>
+          <w:bottom w:val="single" w:sz="12" w:space="1" w:color="auto"/>
+        </w:pBdr>
+        <w:spacing w:after="120" w:line="276" w:lineRule="auto"/>
+        <w:ind w:left="-720" w:right="-720"/>
         <w:jc w:val="center"/>
         <w:rPr>
           <w:rFonts w:ascii="Helvetica" w:hAnsi="Helvetica" w:cs="Helvetica"/>
-          <w:sz w:val="21"/>
-          <w:szCs w:val="21"/>
+          <w:b/>
+          <w:bCs/>
+          <w:sz w:val="38"/>
+          <w:szCs w:val="38"/>
         </w:rPr>
       </w:pPr>
       <w:r>
@@ -161,8 +167,11 @@
         </w:pBdr>
         <w:spacing w:line="240" w:lineRule="auto"/>
         <w:ind w:left="-720" w:right="-720"/>
-        <w:rPr>
-          <w:rFonts w:ascii="Helvetica" w:hAnsi="Helvetica" w:cs="Helvetica"/>
+        <w:jc w:val="center"/>
+        <w:rPr>
+          <w:rFonts w:ascii="Helvetica" w:hAnsi="Helvetica" w:cs="Helvetica"/>
+          <w:b/>
+          <w:bCs/>
           <w:sz w:val="26"/>
           <w:szCs w:val="26"/>
         </w:rPr>
@@ -170,6 +179,8 @@
       <w:r>
         <w:rPr>
           <w:rFonts w:ascii="Helvetica" w:hAnsi="Helvetica" w:cs="Helvetica"/>
+          <w:b/>
+          <w:bCs/>
           <w:sz w:val="26"/>
           <w:szCs w:val="26"/>
         </w:rPr>
@@ -178,7 +189,7 @@
     </w:p>
     <w:p>
       <w:pPr>
-        <w:spacing w:before="120" w:after="200" w:line="240" w:lineRule="auto"/>
+        <w:spacing w:before="160" w:line="240" w:lineRule="auto"/>
         <w:ind w:left="-720" w:right="-720"/>
         <w:rPr>
           <w:rFonts w:ascii="Helvetica" w:hAnsi="Helvetica" w:cs="Helvetica"/>
@@ -188,19 +199,37 @@
         <w:rPr>
           <w:rFonts w:ascii="Helvetica" w:hAnsi="Helvetica" w:cs="Helvetica"/>
         </w:rPr>
-        <w:t>Relocating to Los Alamos, NM in November and s</w:t>
-      </w:r>
-      <w:r>
-        <w:rPr>
-          <w:rFonts w:ascii="Helvetica" w:hAnsi="Helvetica" w:cs="Helvetica"/>
-        </w:rPr>
-        <w:t>eeking</w:t>
-      </w:r>
-      <w:r>
-        <w:rPr>
-          <w:rFonts w:ascii="Helvetica" w:hAnsi="Helvetica" w:cs="Helvetica"/>
-        </w:rPr>
-        <w:t xml:space="preserve"> employment utilizing data science, data analysis, </w:t>
+        <w:t>Data</w:t>
+      </w:r>
+      <w:r>
+        <w:rPr>
+          <w:rFonts w:ascii="Helvetica" w:hAnsi="Helvetica" w:cs="Helvetica"/>
+        </w:rPr>
+        <w:t xml:space="preserve"> </w:t>
+      </w:r>
+      <w:r>
+        <w:rPr>
+          <w:rFonts w:ascii="Helvetica" w:hAnsi="Helvetica" w:cs="Helvetica"/>
+        </w:rPr>
+        <w:t>S</w:t>
+      </w:r>
+      <w:r>
+        <w:rPr>
+          <w:rFonts w:ascii="Helvetica" w:hAnsi="Helvetica" w:cs="Helvetica"/>
+        </w:rPr>
+        <w:t>cien</w:t>
+      </w:r>
+      <w:r>
+        <w:rPr>
+          <w:rFonts w:ascii="Helvetica" w:hAnsi="Helvetica" w:cs="Helvetica"/>
+        </w:rPr>
+        <w:t>tist with a background in</w:t>
+      </w:r>
+      <w:r>
+        <w:rPr>
+          <w:rFonts w:ascii="Helvetica" w:hAnsi="Helvetica" w:cs="Helvetica"/>
+        </w:rPr>
+        <w:t xml:space="preserve"> data analysis, </w:t>
       </w:r>
       <w:r>
         <w:rPr>
@@ -218,19 +247,7 @@
         <w:rPr>
           <w:rFonts w:ascii="Helvetica" w:hAnsi="Helvetica" w:cs="Helvetica"/>
         </w:rPr>
-        <w:t xml:space="preserve"> (full stack development)</w:t>
-      </w:r>
-      <w:r>
-        <w:rPr>
-          <w:rFonts w:ascii="Helvetica" w:hAnsi="Helvetica" w:cs="Helvetica"/>
-        </w:rPr>
-        <w:t>,</w:t>
-      </w:r>
-      <w:r>
-        <w:rPr>
-          <w:rFonts w:ascii="Helvetica" w:hAnsi="Helvetica" w:cs="Helvetica"/>
-        </w:rPr>
-        <w:t xml:space="preserve"> and</w:t>
+        <w:t xml:space="preserve"> (full stack development), and</w:t>
       </w:r>
       <w:r>
         <w:rPr>
@@ -242,25 +259,14 @@
         <w:rPr>
           <w:rFonts w:ascii="Helvetica" w:hAnsi="Helvetica" w:cs="Helvetica"/>
         </w:rPr>
-        <w:t>.</w:t>
-      </w:r>
-      <w:r>
-        <w:rPr>
-          <w:rFonts w:ascii="Helvetica" w:hAnsi="Helvetica" w:cs="Helvetica"/>
-        </w:rPr>
-        <w:t xml:space="preserve"> Also interested in Procurement, Human Resources, and general office</w:t>
-      </w:r>
-      <w:r>
-        <w:rPr>
-          <w:rFonts w:ascii="Helvetica" w:hAnsi="Helvetica" w:cs="Helvetica"/>
-        </w:rPr>
-        <w:t xml:space="preserve"> operations</w:t>
-      </w:r>
-      <w:r>
-        <w:rPr>
-          <w:rFonts w:ascii="Helvetica" w:hAnsi="Helvetica" w:cs="Helvetica"/>
-        </w:rPr>
-        <w:t xml:space="preserve"> or administrative rolls.</w:t>
+        <w:t xml:space="preserve">. Experienced in Procurement &amp; Human Resources. Excellent written and verbal communication skills. </w:t>
+      </w:r>
+      <w:r>
+        <w:rPr>
+          <w:rFonts w:ascii="Arial" w:hAnsi="Arial" w:cs="Arial"/>
+          <w:color w:val="000000"/>
+        </w:rPr>
+        <w:t>Proven capabilities multitasking, project planning, organizing, and training teams. Quick to adapt and learn on the job.</w:t>
       </w:r>
     </w:p>
     <w:p>
@@ -285,8 +291,11 @@
         <w:suppressAutoHyphens/>
         <w:spacing w:after="120" w:line="240" w:lineRule="auto"/>
         <w:ind w:left="-720" w:right="-720"/>
+        <w:jc w:val="center"/>
         <w:rPr>
           <w:rFonts w:ascii="Helvetica" w:eastAsia="Helvetica" w:hAnsi="Helvetica" w:cs="Helvetica"/>
+          <w:b/>
+          <w:bCs/>
           <w:color w:val="00000A"/>
           <w:sz w:val="26"/>
           <w:szCs w:val="26"/>
@@ -295,6 +304,8 @@
       <w:r>
         <w:rPr>
           <w:rFonts w:ascii="Helvetica" w:eastAsia="Helvetica" w:hAnsi="Helvetica" w:cs="Helvetica"/>
+          <w:b/>
+          <w:bCs/>
           <w:color w:val="00000A"/>
           <w:sz w:val="26"/>
           <w:szCs w:val="26"/>
@@ -316,7 +327,15 @@
           <w:b/>
           <w:bCs/>
         </w:rPr>
-        <w:t>Northwestern University Graduate Studies</w:t>
+        <w:t xml:space="preserve">Northwestern University </w:t>
+      </w:r>
+      <w:r>
+        <w:rPr>
+          <w:rFonts w:ascii="Helvetica" w:hAnsi="Helvetica" w:cs="Helvetica"/>
+          <w:b/>
+          <w:bCs/>
+        </w:rPr>
+        <w:t>School of Professional Studies</w:t>
       </w:r>
       <w:r>
         <w:rPr>
@@ -341,12 +360,6 @@
           <w:rFonts w:ascii="Helvetica" w:hAnsi="Helvetica" w:cs="Helvetica"/>
         </w:rPr>
         <w:t xml:space="preserve"> </w:t>
-      </w:r>
-      <w:r>
-        <w:rPr>
-          <w:rFonts w:ascii="Helvetica" w:hAnsi="Helvetica" w:cs="Helvetica"/>
-        </w:rPr>
-        <w:t>(October 2019 Completion Date)</w:t>
       </w:r>
     </w:p>
     <w:p>
@@ -375,25 +388,7 @@
         <w:rPr>
           <w:rFonts w:ascii="Helvetica" w:hAnsi="Helvetica" w:cs="Helvetica"/>
         </w:rPr>
-        <w:t xml:space="preserve">, </w:t>
-      </w:r>
-      <w:r>
-        <w:rPr>
-          <w:rFonts w:ascii="Helvetica" w:hAnsi="Helvetica" w:cs="Helvetica"/>
-        </w:rPr>
-        <w:t>BA</w:t>
-      </w:r>
-      <w:r>
-        <w:rPr>
-          <w:rFonts w:ascii="Helvetica" w:hAnsi="Helvetica" w:cs="Helvetica"/>
-        </w:rPr>
-        <w:t xml:space="preserve"> &amp;</w:t>
-      </w:r>
-      <w:r>
-        <w:rPr>
-          <w:rFonts w:ascii="Helvetica" w:hAnsi="Helvetica" w:cs="Helvetica"/>
-        </w:rPr>
-        <w:t xml:space="preserve"> </w:t>
+        <w:t xml:space="preserve">, Bachelor of Arts &amp; </w:t>
       </w:r>
       <w:r>
         <w:rPr>
@@ -404,7 +399,7 @@
     </w:p>
     <w:p>
       <w:pPr>
-        <w:spacing w:line="240" w:lineRule="auto"/>
+        <w:spacing w:after="120" w:line="240" w:lineRule="auto"/>
         <w:ind w:left="-720" w:right="-720"/>
         <w:rPr>
           <w:rFonts w:ascii="Helvetica" w:hAnsi="Helvetica" w:cs="Helvetica"/>
@@ -432,8 +427,11 @@
         </w:pBdr>
         <w:spacing w:after="120" w:line="240" w:lineRule="auto"/>
         <w:ind w:left="-720" w:right="-720"/>
-        <w:rPr>
-          <w:rFonts w:ascii="Helvetica" w:hAnsi="Helvetica" w:cs="Helvetica"/>
+        <w:jc w:val="center"/>
+        <w:rPr>
+          <w:rFonts w:ascii="Helvetica" w:hAnsi="Helvetica" w:cs="Helvetica"/>
+          <w:b/>
+          <w:bCs/>
           <w:sz w:val="26"/>
           <w:szCs w:val="26"/>
         </w:rPr>
@@ -441,6 +439,8 @@
       <w:r>
         <w:rPr>
           <w:rFonts w:ascii="Helvetica" w:hAnsi="Helvetica" w:cs="Helvetica"/>
+          <w:b/>
+          <w:bCs/>
           <w:sz w:val="26"/>
           <w:szCs w:val="26"/>
         </w:rPr>
@@ -511,7 +511,19 @@
         <w:rPr>
           <w:rFonts w:ascii="Helvetica" w:hAnsi="Helvetica" w:cs="Helvetica"/>
         </w:rPr>
-        <w:t>HTML/CSS</w:t>
+        <w:t>HTML</w:t>
+      </w:r>
+      <w:r>
+        <w:rPr>
+          <w:rFonts w:ascii="Helvetica" w:hAnsi="Helvetica" w:cs="Helvetica"/>
+        </w:rPr>
+        <w:t xml:space="preserve">, </w:t>
+      </w:r>
+      <w:r>
+        <w:rPr>
+          <w:rFonts w:ascii="Helvetica" w:hAnsi="Helvetica" w:cs="Helvetica"/>
+        </w:rPr>
+        <w:t>CSS</w:t>
       </w:r>
     </w:p>
     <w:p>
@@ -694,11 +706,19 @@
         </w:rPr>
         <w:t xml:space="preserve"> </w:t>
       </w:r>
-      <w:r>
-        <w:rPr>
-          <w:rFonts w:ascii="Helvetica" w:hAnsi="Helvetica" w:cs="Helvetica"/>
-        </w:rPr>
-        <w:t>MongoDb (of the MERN stack), b</w:t>
+      <w:proofErr w:type="spellStart"/>
+      <w:r>
+        <w:rPr>
+          <w:rFonts w:ascii="Helvetica" w:hAnsi="Helvetica" w:cs="Helvetica"/>
+        </w:rPr>
+        <w:t>MongoDb</w:t>
+      </w:r>
+      <w:proofErr w:type="spellEnd"/>
+      <w:r>
+        <w:rPr>
+          <w:rFonts w:ascii="Helvetica" w:hAnsi="Helvetica" w:cs="Helvetica"/>
+        </w:rPr>
+        <w:t xml:space="preserve"> (of the MERN stack), b</w:t>
       </w:r>
       <w:r>
         <w:rPr>
@@ -734,20 +754,34 @@
         <w:rPr>
           <w:rFonts w:ascii="Helvetica" w:hAnsi="Helvetica" w:cs="Helvetica"/>
         </w:rPr>
-        <w:t xml:space="preserve"> &amp;</w:t>
-      </w:r>
-      <w:r>
-        <w:rPr>
-          <w:rFonts w:ascii="Helvetica" w:hAnsi="Helvetica" w:cs="Helvetica"/>
-        </w:rPr>
-        <w:t xml:space="preserve"> IMDb,</w:t>
-      </w:r>
-      <w:r>
-        <w:rPr>
-          <w:rFonts w:ascii="Helvetica" w:hAnsi="Helvetica" w:cs="Helvetica"/>
-        </w:rPr>
-        <w:t xml:space="preserve"> to name a few</w:t>
-      </w:r>
+        <w:t xml:space="preserve"> </w:t>
+      </w:r>
+      <w:r>
+        <w:rPr>
+          <w:rFonts w:ascii="Helvetica" w:hAnsi="Helvetica" w:cs="Helvetica"/>
+        </w:rPr>
+        <w:t>IMDb,</w:t>
+      </w:r>
+      <w:r>
+        <w:rPr>
+          <w:rFonts w:ascii="Helvetica" w:hAnsi="Helvetica" w:cs="Helvetica"/>
+        </w:rPr>
+        <w:t xml:space="preserve"> </w:t>
+      </w:r>
+      <w:r>
+        <w:rPr>
+          <w:rFonts w:ascii="Helvetica" w:hAnsi="Helvetica" w:cs="Helvetica"/>
+        </w:rPr>
+        <w:t xml:space="preserve">&amp; Harvard </w:t>
+      </w:r>
+      <w:proofErr w:type="spellStart"/>
+      <w:r>
+        <w:rPr>
+          <w:rFonts w:ascii="Helvetica" w:hAnsi="Helvetica" w:cs="Helvetica"/>
+        </w:rPr>
+        <w:t>Dataverse</w:t>
+      </w:r>
+      <w:proofErr w:type="spellEnd"/>
     </w:p>
     <w:p>
       <w:pPr>
@@ -888,87 +922,15 @@
           <w:sz w:val="21"/>
           <w:szCs w:val="21"/>
         </w:rPr>
-        <w:t>N</w:t>
-      </w:r>
-      <w:r>
-        <w:rPr>
-          <w:rFonts w:ascii="Helvetica" w:hAnsi="Helvetica" w:cs="Helvetica"/>
-          <w:sz w:val="21"/>
-          <w:szCs w:val="21"/>
-        </w:rPr>
-        <w:t xml:space="preserve">eural </w:t>
-      </w:r>
-      <w:r>
-        <w:rPr>
-          <w:rFonts w:ascii="Helvetica" w:hAnsi="Helvetica" w:cs="Helvetica"/>
-          <w:sz w:val="21"/>
-          <w:szCs w:val="21"/>
-        </w:rPr>
-        <w:t>N</w:t>
-      </w:r>
-      <w:r>
-        <w:rPr>
-          <w:rFonts w:ascii="Helvetica" w:hAnsi="Helvetica" w:cs="Helvetica"/>
-          <w:sz w:val="21"/>
-          <w:szCs w:val="21"/>
-        </w:rPr>
-        <w:t xml:space="preserve">etworks, </w:t>
-      </w:r>
-      <w:r>
-        <w:rPr>
-          <w:rFonts w:ascii="Helvetica" w:hAnsi="Helvetica" w:cs="Helvetica"/>
-          <w:sz w:val="21"/>
-          <w:szCs w:val="21"/>
-        </w:rPr>
-        <w:t>S</w:t>
-      </w:r>
-      <w:r>
-        <w:rPr>
-          <w:rFonts w:ascii="Helvetica" w:hAnsi="Helvetica" w:cs="Helvetica"/>
-          <w:sz w:val="21"/>
-          <w:szCs w:val="21"/>
-        </w:rPr>
-        <w:t>c</w:t>
-      </w:r>
-      <w:r>
-        <w:rPr>
-          <w:rFonts w:ascii="Helvetica" w:hAnsi="Helvetica" w:cs="Helvetica"/>
-          <w:sz w:val="21"/>
-          <w:szCs w:val="21"/>
-        </w:rPr>
-        <w:t>i</w:t>
-      </w:r>
-      <w:r>
-        <w:rPr>
-          <w:rFonts w:ascii="Helvetica" w:hAnsi="Helvetica" w:cs="Helvetica"/>
-          <w:sz w:val="21"/>
-          <w:szCs w:val="21"/>
-        </w:rPr>
-        <w:t xml:space="preserve">kit </w:t>
-      </w:r>
-      <w:r>
-        <w:rPr>
-          <w:rFonts w:ascii="Helvetica" w:hAnsi="Helvetica" w:cs="Helvetica"/>
-          <w:sz w:val="21"/>
-          <w:szCs w:val="21"/>
-        </w:rPr>
-        <w:t>L</w:t>
-      </w:r>
-      <w:r>
-        <w:rPr>
-          <w:rFonts w:ascii="Helvetica" w:hAnsi="Helvetica" w:cs="Helvetica"/>
-          <w:sz w:val="21"/>
-          <w:szCs w:val="21"/>
-        </w:rPr>
-        <w:t>earn,</w:t>
-      </w:r>
-      <w:r>
-        <w:rPr>
-          <w:rFonts w:ascii="Helvetica" w:hAnsi="Helvetica" w:cs="Helvetica"/>
-          <w:sz w:val="21"/>
-          <w:szCs w:val="21"/>
-        </w:rPr>
-        <w:t xml:space="preserve"> and</w:t>
+        <w:t>Tensorflow</w:t>
+      </w:r>
+      <w:r>
+        <w:rPr>
+          <w:rFonts w:ascii="Helvetica" w:hAnsi="Helvetica" w:cs="Helvetica"/>
+          <w:sz w:val="21"/>
+          <w:szCs w:val="21"/>
+        </w:rPr>
+        <w:t>,</w:t>
       </w:r>
       <w:r>
         <w:rPr>
@@ -984,15 +946,111 @@
           <w:sz w:val="21"/>
           <w:szCs w:val="21"/>
         </w:rPr>
-        <w:t>T</w:t>
-      </w:r>
-      <w:r>
-        <w:rPr>
-          <w:rFonts w:ascii="Helvetica" w:hAnsi="Helvetica" w:cs="Helvetica"/>
-          <w:sz w:val="21"/>
-          <w:szCs w:val="21"/>
-        </w:rPr>
-        <w:t>ensorflow</w:t>
+        <w:t>Scikit Learn</w:t>
+      </w:r>
+      <w:r>
+        <w:rPr>
+          <w:rFonts w:ascii="Helvetica" w:hAnsi="Helvetica" w:cs="Helvetica"/>
+          <w:sz w:val="21"/>
+          <w:szCs w:val="21"/>
+        </w:rPr>
+        <w:t>,</w:t>
+      </w:r>
+      <w:r>
+        <w:rPr>
+          <w:rFonts w:ascii="Helvetica" w:hAnsi="Helvetica" w:cs="Helvetica"/>
+          <w:sz w:val="21"/>
+          <w:szCs w:val="21"/>
+        </w:rPr>
+        <w:t xml:space="preserve"> Neural Networks</w:t>
+      </w:r>
+      <w:r>
+        <w:rPr>
+          <w:rFonts w:ascii="Helvetica" w:hAnsi="Helvetica" w:cs="Helvetica"/>
+          <w:sz w:val="21"/>
+          <w:szCs w:val="21"/>
+        </w:rPr>
+        <w:t>,</w:t>
+      </w:r>
+      <w:r>
+        <w:rPr>
+          <w:rFonts w:ascii="Helvetica" w:hAnsi="Helvetica" w:cs="Helvetica"/>
+          <w:sz w:val="21"/>
+          <w:szCs w:val="21"/>
+        </w:rPr>
+        <w:t xml:space="preserve"> </w:t>
+      </w:r>
+      <w:r>
+        <w:rPr>
+          <w:rFonts w:ascii="Helvetica" w:hAnsi="Helvetica" w:cs="Helvetica"/>
+          <w:sz w:val="21"/>
+          <w:szCs w:val="21"/>
+        </w:rPr>
+        <w:t>KNN</w:t>
+      </w:r>
+      <w:r>
+        <w:rPr>
+          <w:rFonts w:ascii="Helvetica" w:hAnsi="Helvetica" w:cs="Helvetica"/>
+          <w:sz w:val="21"/>
+          <w:szCs w:val="21"/>
+        </w:rPr>
+        <w:t>,</w:t>
+      </w:r>
+      <w:r>
+        <w:rPr>
+          <w:rFonts w:ascii="Helvetica" w:hAnsi="Helvetica" w:cs="Helvetica"/>
+          <w:sz w:val="21"/>
+          <w:szCs w:val="21"/>
+        </w:rPr>
+        <w:t xml:space="preserve"> Logistic Regression</w:t>
+      </w:r>
+      <w:r>
+        <w:rPr>
+          <w:rFonts w:ascii="Helvetica" w:hAnsi="Helvetica" w:cs="Helvetica"/>
+          <w:sz w:val="21"/>
+          <w:szCs w:val="21"/>
+        </w:rPr>
+        <w:t>,</w:t>
+      </w:r>
+      <w:r>
+        <w:rPr>
+          <w:rFonts w:ascii="Helvetica" w:hAnsi="Helvetica" w:cs="Helvetica"/>
+          <w:sz w:val="21"/>
+          <w:szCs w:val="21"/>
+        </w:rPr>
+        <w:t xml:space="preserve"> Linear Regression</w:t>
+      </w:r>
+      <w:r>
+        <w:rPr>
+          <w:rFonts w:ascii="Helvetica" w:hAnsi="Helvetica" w:cs="Helvetica"/>
+          <w:sz w:val="21"/>
+          <w:szCs w:val="21"/>
+        </w:rPr>
+        <w:t>,</w:t>
+      </w:r>
+      <w:r>
+        <w:rPr>
+          <w:rFonts w:ascii="Helvetica" w:hAnsi="Helvetica" w:cs="Helvetica"/>
+          <w:sz w:val="21"/>
+          <w:szCs w:val="21"/>
+        </w:rPr>
+        <w:t xml:space="preserve"> Decision Trees</w:t>
+      </w:r>
+      <w:r>
+        <w:rPr>
+          <w:rFonts w:ascii="Helvetica" w:hAnsi="Helvetica" w:cs="Helvetica"/>
+          <w:sz w:val="21"/>
+          <w:szCs w:val="21"/>
+        </w:rPr>
+        <w:t>,</w:t>
+      </w:r>
+      <w:r>
+        <w:rPr>
+          <w:rFonts w:ascii="Helvetica" w:hAnsi="Helvetica" w:cs="Helvetica"/>
+          <w:sz w:val="21"/>
+          <w:szCs w:val="21"/>
+        </w:rPr>
+        <w:t xml:space="preserve"> Random Forest</w:t>
       </w:r>
     </w:p>
     <w:p>
@@ -1002,8 +1060,11 @@
         </w:pBdr>
         <w:spacing w:after="120" w:line="240" w:lineRule="auto"/>
         <w:ind w:left="-720" w:right="-720"/>
-        <w:rPr>
-          <w:rFonts w:ascii="Helvetica" w:hAnsi="Helvetica" w:cs="Helvetica"/>
+        <w:jc w:val="center"/>
+        <w:rPr>
+          <w:rFonts w:ascii="Helvetica" w:hAnsi="Helvetica" w:cs="Helvetica"/>
+          <w:b/>
+          <w:bCs/>
           <w:sz w:val="26"/>
           <w:szCs w:val="26"/>
         </w:rPr>
@@ -1011,6 +1072,8 @@
       <w:r>
         <w:rPr>
           <w:rFonts w:ascii="Helvetica" w:hAnsi="Helvetica" w:cs="Helvetica"/>
+          <w:b/>
+          <w:bCs/>
           <w:sz w:val="26"/>
           <w:szCs w:val="26"/>
         </w:rPr>
@@ -1028,8 +1091,49 @@
       <w:r>
         <w:rPr>
           <w:rFonts w:ascii="Helvetica" w:hAnsi="Helvetica" w:cs="Helvetica"/>
-        </w:rPr>
-        <w:t>7</w:t>
+          <w:b/>
+          <w:bCs/>
+        </w:rPr>
+        <w:t>Consultant, Human Resources Data Analyst, Upwork</w:t>
+      </w:r>
+      <w:r>
+        <w:rPr>
+          <w:rFonts w:ascii="Helvetica" w:hAnsi="Helvetica" w:cs="Helvetica"/>
+          <w:b/>
+          <w:bCs/>
+        </w:rPr>
+        <w:t>, Remote</w:t>
+      </w:r>
+      <w:r>
+        <w:rPr>
+          <w:rFonts w:ascii="Helvetica" w:hAnsi="Helvetica" w:cs="Helvetica"/>
+        </w:rPr>
+        <w:tab/>
+      </w:r>
+      <w:r>
+        <w:rPr>
+          <w:rFonts w:ascii="Helvetica" w:hAnsi="Helvetica" w:cs="Helvetica"/>
+        </w:rPr>
+        <w:tab/>
+      </w:r>
+      <w:r>
+        <w:rPr>
+          <w:rFonts w:ascii="Helvetica" w:hAnsi="Helvetica" w:cs="Helvetica"/>
+        </w:rPr>
+        <w:tab/>
+      </w:r>
+      <w:r>
+        <w:rPr>
+          <w:rFonts w:ascii="Helvetica" w:hAnsi="Helvetica" w:cs="Helvetica"/>
+        </w:rPr>
+        <w:tab/>
+      </w:r>
+      <w:r>
+        <w:rPr>
+          <w:rFonts w:ascii="Helvetica" w:hAnsi="Helvetica" w:cs="Helvetica"/>
+        </w:rPr>
+        <w:tab/>
+        <w:t xml:space="preserve">        7</w:t>
       </w:r>
       <w:r>
         <w:rPr>
@@ -1060,30 +1164,6 @@
           <w:rFonts w:ascii="Helvetica" w:hAnsi="Helvetica" w:cs="Helvetica"/>
         </w:rPr>
         <w:t>/19</w:t>
-      </w:r>
-      <w:r>
-        <w:rPr>
-          <w:rFonts w:ascii="Helvetica" w:hAnsi="Helvetica" w:cs="Helvetica"/>
-        </w:rPr>
-        <w:tab/>
-      </w:r>
-      <w:r>
-        <w:rPr>
-          <w:rFonts w:ascii="Helvetica" w:hAnsi="Helvetica" w:cs="Helvetica"/>
-        </w:rPr>
-        <w:t>Consultant</w:t>
-      </w:r>
-      <w:r>
-        <w:rPr>
-          <w:rFonts w:ascii="Helvetica" w:hAnsi="Helvetica" w:cs="Helvetica"/>
-        </w:rPr>
-        <w:t>,</w:t>
-      </w:r>
-      <w:r>
-        <w:rPr>
-          <w:rFonts w:ascii="Helvetica" w:hAnsi="Helvetica" w:cs="Helvetica"/>
-        </w:rPr>
-        <w:t xml:space="preserve"> Human Resources Data Analyst, Upwork</w:t>
       </w:r>
     </w:p>
     <w:p>
@@ -1110,15 +1190,7 @@
           <w:sz w:val="21"/>
           <w:szCs w:val="21"/>
         </w:rPr>
-        <w:t xml:space="preserve"> </w:t>
-      </w:r>
-      <w:r>
-        <w:rPr>
-          <w:rFonts w:ascii="Helvetica" w:hAnsi="Helvetica" w:cs="Helvetica"/>
-          <w:sz w:val="21"/>
-          <w:szCs w:val="21"/>
-        </w:rPr>
-        <w:t>13</w:t>
+        <w:t xml:space="preserve"> 13</w:t>
       </w:r>
       <w:r>
         <w:rPr>
@@ -1134,23 +1206,7 @@
           <w:sz w:val="21"/>
           <w:szCs w:val="21"/>
         </w:rPr>
-        <w:t xml:space="preserve"> survey</w:t>
-      </w:r>
-      <w:r>
-        <w:rPr>
-          <w:rFonts w:ascii="Helvetica" w:hAnsi="Helvetica" w:cs="Helvetica"/>
-          <w:sz w:val="21"/>
-          <w:szCs w:val="21"/>
-        </w:rPr>
-        <w:t xml:space="preserve"> files</w:t>
-      </w:r>
-      <w:r>
-        <w:rPr>
-          <w:rFonts w:ascii="Helvetica" w:hAnsi="Helvetica" w:cs="Helvetica"/>
-          <w:sz w:val="21"/>
-          <w:szCs w:val="21"/>
-        </w:rPr>
-        <w:t xml:space="preserve"> for thousands of employees</w:t>
+        <w:t xml:space="preserve"> survey files for thousands of employees</w:t>
       </w:r>
       <w:r>
         <w:rPr>
@@ -1172,6 +1228,55 @@
       <w:r>
         <w:rPr>
           <w:rFonts w:ascii="Helvetica" w:hAnsi="Helvetica" w:cs="Helvetica"/>
+          <w:b/>
+          <w:bCs/>
+        </w:rPr>
+        <w:t xml:space="preserve">Shift Manager, Walgreens &amp; Pharmacy Technician, </w:t>
+      </w:r>
+      <w:bookmarkStart w:id="0" w:name="_GoBack"/>
+      <w:bookmarkEnd w:id="0"/>
+      <w:r>
+        <w:rPr>
+          <w:rFonts w:ascii="Helvetica" w:hAnsi="Helvetica" w:cs="Helvetica"/>
+          <w:b/>
+          <w:bCs/>
+        </w:rPr>
+        <w:t>Skokie, IL.</w:t>
+      </w:r>
+      <w:r>
+        <w:rPr>
+          <w:rFonts w:ascii="Helvetica" w:hAnsi="Helvetica" w:cs="Helvetica"/>
+        </w:rPr>
+        <w:tab/>
+      </w:r>
+      <w:r>
+        <w:rPr>
+          <w:rFonts w:ascii="Helvetica" w:hAnsi="Helvetica" w:cs="Helvetica"/>
+        </w:rPr>
+        <w:tab/>
+      </w:r>
+      <w:r>
+        <w:rPr>
+          <w:rFonts w:ascii="Helvetica" w:hAnsi="Helvetica" w:cs="Helvetica"/>
+        </w:rPr>
+        <w:tab/>
+      </w:r>
+      <w:r>
+        <w:rPr>
+          <w:rFonts w:ascii="Helvetica" w:hAnsi="Helvetica" w:cs="Helvetica"/>
+        </w:rPr>
+        <w:tab/>
+      </w:r>
+      <w:r>
+        <w:rPr>
+          <w:rFonts w:ascii="Helvetica" w:hAnsi="Helvetica" w:cs="Helvetica"/>
+        </w:rPr>
+        <w:tab/>
+        <w:t xml:space="preserve">      </w:t>
+      </w:r>
+      <w:r>
+        <w:rPr>
+          <w:rFonts w:ascii="Helvetica" w:hAnsi="Helvetica" w:cs="Helvetica"/>
         </w:rPr>
         <w:t>12/1</w:t>
       </w:r>
@@ -1186,13 +1291,6 @@
           <w:rFonts w:ascii="Helvetica" w:hAnsi="Helvetica" w:cs="Helvetica"/>
         </w:rPr>
         <w:t>-5/19</w:t>
-      </w:r>
-      <w:r>
-        <w:rPr>
-          <w:rFonts w:ascii="Helvetica" w:hAnsi="Helvetica" w:cs="Helvetica"/>
-        </w:rPr>
-        <w:tab/>
-        <w:t>Shift Manager, Walgreens &amp; Pharmacy Technician, Skokie, IL.</w:t>
       </w:r>
     </w:p>
     <w:p>
@@ -1229,8 +1327,6 @@
         </w:rPr>
         <w:t xml:space="preserve"> staff of six</w:t>
       </w:r>
-      <w:bookmarkStart w:id="0" w:name="_GoBack"/>
-      <w:bookmarkEnd w:id="0"/>
       <w:r>
         <w:rPr>
           <w:rFonts w:ascii="Helvetica" w:hAnsi="Helvetica" w:cs="Helvetica"/>
@@ -1254,17 +1350,47 @@
         <w:ind w:left="-720" w:right="-720"/>
         <w:rPr>
           <w:rFonts w:ascii="Helvetica" w:hAnsi="Helvetica" w:cs="Helvetica"/>
-        </w:rPr>
-      </w:pPr>
-      <w:r>
-        <w:rPr>
-          <w:rFonts w:ascii="Helvetica" w:hAnsi="Helvetica" w:cs="Helvetica"/>
-        </w:rPr>
-        <w:t xml:space="preserve">5/13-11/18 </w:t>
-      </w:r>
-      <w:r>
-        <w:rPr>
-          <w:rFonts w:ascii="Helvetica" w:hAnsi="Helvetica" w:cs="Helvetica"/>
+          <w:sz w:val="21"/>
+          <w:szCs w:val="21"/>
+        </w:rPr>
+      </w:pPr>
+      <w:r>
+        <w:rPr>
+          <w:rFonts w:ascii="Helvetica" w:hAnsi="Helvetica" w:cs="Helvetica"/>
+          <w:b/>
+          <w:bCs/>
+          <w:sz w:val="21"/>
+          <w:szCs w:val="21"/>
+        </w:rPr>
+        <w:t xml:space="preserve">Homeschool Teacher </w:t>
+      </w:r>
+      <w:r>
+        <w:rPr>
+          <w:rFonts w:ascii="Helvetica" w:hAnsi="Helvetica" w:cs="Helvetica"/>
+          <w:b/>
+          <w:bCs/>
+          <w:sz w:val="21"/>
+          <w:szCs w:val="21"/>
+        </w:rPr>
+        <w:t>&amp;</w:t>
+      </w:r>
+      <w:r>
+        <w:rPr>
+          <w:rFonts w:ascii="Helvetica" w:hAnsi="Helvetica" w:cs="Helvetica"/>
+          <w:b/>
+          <w:bCs/>
+          <w:sz w:val="21"/>
+          <w:szCs w:val="21"/>
+        </w:rPr>
+        <w:t xml:space="preserve"> Tutor, Sustainable Community, Boulder &amp; Manitou Springs, Colorado.</w:t>
+      </w:r>
+      <w:r>
+        <w:rPr>
+          <w:rFonts w:ascii="Helvetica" w:hAnsi="Helvetica" w:cs="Helvetica"/>
+          <w:b/>
+          <w:bCs/>
+          <w:sz w:val="21"/>
+          <w:szCs w:val="21"/>
         </w:rPr>
         <w:tab/>
       </w:r>
@@ -1272,13 +1398,15 @@
         <w:rPr>
           <w:rFonts w:ascii="Helvetica" w:hAnsi="Helvetica" w:cs="Helvetica"/>
         </w:rPr>
-        <w:t>Homeschool Teacher and Tutor, Sustainable Community, Boulder &amp; Manitou Springs, Colorado.</w:t>
-      </w:r>
-      <w:r>
-        <w:rPr>
-          <w:rFonts w:ascii="Helvetica" w:hAnsi="Helvetica" w:cs="Helvetica"/>
-        </w:rPr>
-        <w:tab/>
+        <w:t xml:space="preserve">       </w:t>
+      </w:r>
+      <w:r>
+        <w:rPr>
+          <w:rFonts w:ascii="Helvetica" w:hAnsi="Helvetica" w:cs="Helvetica"/>
+          <w:sz w:val="21"/>
+          <w:szCs w:val="21"/>
+        </w:rPr>
+        <w:t>5/13-11/18</w:t>
       </w:r>
     </w:p>
     <w:p>
@@ -1309,7 +1437,25 @@
           <w:sz w:val="21"/>
           <w:szCs w:val="21"/>
         </w:rPr>
-        <w:t>Taught primary and secondary school subjects, including mathematics, agriculture, and science classes for home-schooled students.  Prepared teaching materials and homework assignments, met with parents and other faculty. Kept records and created classroom project and field trips. Planned and created student gardens on a five-acre property to teach sustainable living and agriculture.</w:t>
+        <w:t xml:space="preserve">Taught primary and secondary school subjects, including mathematics, agriculture, and science classes for home-schooled students.  </w:t>
+      </w:r>
+      <w:proofErr w:type="gramStart"/>
+      <w:r>
+        <w:rPr>
+          <w:rFonts w:ascii="Helvetica" w:hAnsi="Helvetica" w:cs="Helvetica"/>
+          <w:sz w:val="21"/>
+          <w:szCs w:val="21"/>
+        </w:rPr>
+        <w:t>Prepared teaching materials and homework assignments,</w:t>
+      </w:r>
+      <w:proofErr w:type="gramEnd"/>
+      <w:r>
+        <w:rPr>
+          <w:rFonts w:ascii="Helvetica" w:hAnsi="Helvetica" w:cs="Helvetica"/>
+          <w:sz w:val="21"/>
+          <w:szCs w:val="21"/>
+        </w:rPr>
+        <w:t xml:space="preserve"> met with parents and other faculty. Kept records and created classroom project and field trips. Planned and created student gardens on a five-acre property to teach sustainable living and agriculture.</w:t>
       </w:r>
     </w:p>
     <w:p>
@@ -1319,8 +1465,11 @@
         </w:pBdr>
         <w:spacing w:after="120" w:line="240" w:lineRule="auto"/>
         <w:ind w:left="-720" w:right="-720"/>
-        <w:rPr>
-          <w:rFonts w:ascii="Helvetica" w:hAnsi="Helvetica" w:cs="Helvetica"/>
+        <w:jc w:val="center"/>
+        <w:rPr>
+          <w:rFonts w:ascii="Helvetica" w:hAnsi="Helvetica" w:cs="Helvetica"/>
+          <w:b/>
+          <w:bCs/>
           <w:sz w:val="26"/>
           <w:szCs w:val="26"/>
         </w:rPr>
@@ -1328,6 +1477,8 @@
       <w:r>
         <w:rPr>
           <w:rFonts w:ascii="Helvetica" w:hAnsi="Helvetica" w:cs="Helvetica"/>
+          <w:b/>
+          <w:bCs/>
           <w:sz w:val="26"/>
           <w:szCs w:val="26"/>
         </w:rPr>
@@ -1340,104 +1491,101 @@
         <w:ind w:left="-720" w:right="-720"/>
         <w:rPr>
           <w:rFonts w:ascii="Helvetica" w:hAnsi="Helvetica" w:cs="Helvetica"/>
-          <w:b/>
-          <w:bCs/>
-          <w:sz w:val="21"/>
-          <w:szCs w:val="21"/>
-        </w:rPr>
-      </w:pPr>
-      <w:r>
-        <w:rPr>
-          <w:rFonts w:ascii="Helvetica" w:hAnsi="Helvetica" w:cs="Helvetica"/>
-          <w:b/>
-          <w:bCs/>
-          <w:sz w:val="21"/>
-          <w:szCs w:val="21"/>
-        </w:rPr>
-        <w:t>V</w:t>
-      </w:r>
-      <w:r>
-        <w:rPr>
-          <w:rFonts w:ascii="Helvetica" w:hAnsi="Helvetica" w:cs="Helvetica"/>
-          <w:b/>
-          <w:bCs/>
-          <w:sz w:val="21"/>
-          <w:szCs w:val="21"/>
-        </w:rPr>
-        <w:t>isit</w:t>
-      </w:r>
-      <w:r>
-        <w:rPr>
-          <w:rFonts w:ascii="Helvetica" w:hAnsi="Helvetica" w:cs="Helvetica"/>
-          <w:b/>
-          <w:bCs/>
+          <w:sz w:val="21"/>
+          <w:szCs w:val="21"/>
+        </w:rPr>
+      </w:pPr>
+      <w:r>
+        <w:rPr>
+          <w:rFonts w:ascii="Helvetica" w:hAnsi="Helvetica" w:cs="Helvetica"/>
+          <w:sz w:val="21"/>
+          <w:szCs w:val="21"/>
+        </w:rPr>
+        <w:t>Projects include</w:t>
+      </w:r>
+      <w:r>
+        <w:rPr>
+          <w:rFonts w:ascii="Helvetica" w:hAnsi="Helvetica" w:cs="Helvetica"/>
+          <w:sz w:val="21"/>
+          <w:szCs w:val="21"/>
+        </w:rPr>
+        <w:t xml:space="preserve"> MERN stack apps,</w:t>
+      </w:r>
+      <w:r>
+        <w:rPr>
+          <w:rFonts w:ascii="Helvetica" w:hAnsi="Helvetica" w:cs="Helvetica"/>
+          <w:sz w:val="21"/>
+          <w:szCs w:val="21"/>
+        </w:rPr>
+        <w:t xml:space="preserve"> Big Data analysis employing API calls, web scraping,</w:t>
+      </w:r>
+      <w:r>
+        <w:rPr>
+          <w:rFonts w:ascii="Helvetica" w:hAnsi="Helvetica" w:cs="Helvetica"/>
+          <w:sz w:val="21"/>
+          <w:szCs w:val="21"/>
+        </w:rPr>
+        <w:t xml:space="preserve"> and loading</w:t>
+      </w:r>
+      <w:r>
+        <w:rPr>
+          <w:rFonts w:ascii="Helvetica" w:hAnsi="Helvetica" w:cs="Helvetica"/>
           <w:sz w:val="21"/>
           <w:szCs w:val="21"/>
         </w:rPr>
         <w:t xml:space="preserve"> </w:t>
       </w:r>
-      <w:hyperlink r:id="rId11" w:history="1">
-        <w:r>
-          <w:rPr>
-            <w:rStyle w:val="Hyperlink"/>
-            <w:rFonts w:ascii="Helvetica" w:hAnsi="Helvetica" w:cs="Helvetica"/>
-            <w:b/>
-            <w:bCs/>
-            <w:sz w:val="21"/>
-            <w:szCs w:val="21"/>
-          </w:rPr>
-          <w:t>https://ellowe.github.io</w:t>
-        </w:r>
-      </w:hyperlink>
-      <w:r>
-        <w:rPr>
-          <w:rFonts w:ascii="Helvetica" w:hAnsi="Helvetica" w:cs="Helvetica"/>
-          <w:b/>
-          <w:bCs/>
-          <w:sz w:val="21"/>
-          <w:szCs w:val="21"/>
-        </w:rPr>
-        <w:t xml:space="preserve"> or </w:t>
-      </w:r>
-      <w:hyperlink r:id="rId12" w:history="1">
-        <w:r>
-          <w:rPr>
-            <w:rStyle w:val="Hyperlink"/>
-            <w:rFonts w:ascii="Helvetica" w:hAnsi="Helvetica" w:cs="Helvetica"/>
-            <w:b/>
-            <w:bCs/>
-            <w:sz w:val="21"/>
-            <w:szCs w:val="21"/>
-            <w:u w:val="none"/>
-          </w:rPr>
-          <w:t>https://github.com/ELLowe</w:t>
-        </w:r>
-      </w:hyperlink>
-      <w:r>
-        <w:rPr>
-          <w:rFonts w:ascii="Helvetica" w:hAnsi="Helvetica" w:cs="Helvetica"/>
-          <w:b/>
-          <w:bCs/>
-          <w:sz w:val="21"/>
-          <w:szCs w:val="21"/>
-        </w:rPr>
-        <w:t xml:space="preserve"> for </w:t>
-      </w:r>
-      <w:r>
-        <w:rPr>
-          <w:rFonts w:ascii="Helvetica" w:hAnsi="Helvetica" w:cs="Helvetica"/>
-          <w:b/>
-          <w:bCs/>
-          <w:sz w:val="21"/>
-          <w:szCs w:val="21"/>
-        </w:rPr>
-        <w:t>my</w:t>
-      </w:r>
-      <w:r>
-        <w:rPr>
-          <w:rFonts w:ascii="Helvetica" w:hAnsi="Helvetica" w:cs="Helvetica"/>
-          <w:b/>
-          <w:bCs/>
+      <w:r>
+        <w:rPr>
+          <w:rFonts w:ascii="Helvetica" w:hAnsi="Helvetica" w:cs="Helvetica"/>
+          <w:sz w:val="21"/>
+          <w:szCs w:val="21"/>
+        </w:rPr>
+        <w:t xml:space="preserve">over 5 million rows of data from </w:t>
+      </w:r>
+      <w:r>
+        <w:rPr>
+          <w:rFonts w:ascii="Helvetica" w:hAnsi="Helvetica" w:cs="Helvetica"/>
+          <w:sz w:val="21"/>
+          <w:szCs w:val="21"/>
+        </w:rPr>
+        <w:t xml:space="preserve">multiple </w:t>
+      </w:r>
+      <w:r>
+        <w:rPr>
+          <w:rFonts w:ascii="Helvetica" w:hAnsi="Helvetica" w:cs="Helvetica"/>
+          <w:sz w:val="21"/>
+          <w:szCs w:val="21"/>
+        </w:rPr>
+        <w:t>large .csv file</w:t>
+      </w:r>
+      <w:r>
+        <w:rPr>
+          <w:rFonts w:ascii="Helvetica" w:hAnsi="Helvetica" w:cs="Helvetica"/>
+          <w:sz w:val="21"/>
+          <w:szCs w:val="21"/>
+        </w:rPr>
+        <w:t>s, creating and querying SQL databases</w:t>
+      </w:r>
+      <w:r>
+        <w:rPr>
+          <w:rFonts w:ascii="Helvetica" w:hAnsi="Helvetica" w:cs="Helvetica"/>
+          <w:sz w:val="21"/>
+          <w:szCs w:val="21"/>
+        </w:rPr>
+        <w:t>, d</w:t>
+      </w:r>
+      <w:r>
+        <w:rPr>
+          <w:rFonts w:ascii="Helvetica" w:hAnsi="Helvetica" w:cs="Helvetica"/>
+          <w:sz w:val="21"/>
+          <w:szCs w:val="21"/>
+        </w:rPr>
+        <w:t>ata transformation with</w:t>
+      </w:r>
+      <w:r>
+        <w:rPr>
+          <w:rFonts w:ascii="Helvetica" w:hAnsi="Helvetica" w:cs="Helvetica"/>
           <w:sz w:val="21"/>
           <w:szCs w:val="21"/>
         </w:rPr>
@@ -1446,427 +1594,385 @@
       <w:r>
         <w:rPr>
           <w:rFonts w:ascii="Helvetica" w:hAnsi="Helvetica" w:cs="Helvetica"/>
-          <w:b/>
-          <w:bCs/>
-          <w:sz w:val="21"/>
-          <w:szCs w:val="21"/>
-        </w:rPr>
-        <w:t>current projects and work.</w:t>
+          <w:sz w:val="21"/>
+          <w:szCs w:val="21"/>
+        </w:rPr>
+        <w:t>JavaScript</w:t>
+      </w:r>
+      <w:r>
+        <w:rPr>
+          <w:rFonts w:ascii="Helvetica" w:hAnsi="Helvetica" w:cs="Helvetica"/>
+          <w:sz w:val="21"/>
+          <w:szCs w:val="21"/>
+        </w:rPr>
+        <w:t xml:space="preserve"> </w:t>
+      </w:r>
+      <w:r>
+        <w:rPr>
+          <w:rFonts w:ascii="Helvetica" w:hAnsi="Helvetica" w:cs="Helvetica"/>
+          <w:sz w:val="21"/>
+          <w:szCs w:val="21"/>
+        </w:rPr>
+        <w:t xml:space="preserve">&amp; </w:t>
+      </w:r>
+      <w:r>
+        <w:rPr>
+          <w:rFonts w:ascii="Helvetica" w:hAnsi="Helvetica" w:cs="Helvetica"/>
+          <w:sz w:val="21"/>
+          <w:szCs w:val="21"/>
+        </w:rPr>
+        <w:t>Python</w:t>
+      </w:r>
+      <w:r>
+        <w:rPr>
+          <w:rFonts w:ascii="Helvetica" w:hAnsi="Helvetica" w:cs="Helvetica"/>
+          <w:sz w:val="21"/>
+          <w:szCs w:val="21"/>
+        </w:rPr>
+        <w:t>, s</w:t>
+      </w:r>
+      <w:r>
+        <w:rPr>
+          <w:rFonts w:ascii="Helvetica" w:hAnsi="Helvetica" w:cs="Helvetica"/>
+          <w:sz w:val="21"/>
+          <w:szCs w:val="21"/>
+        </w:rPr>
+        <w:t xml:space="preserve">tatistical </w:t>
+      </w:r>
+      <w:r>
+        <w:rPr>
+          <w:rFonts w:ascii="Helvetica" w:hAnsi="Helvetica" w:cs="Helvetica"/>
+          <w:sz w:val="21"/>
+          <w:szCs w:val="21"/>
+        </w:rPr>
+        <w:t>analysis</w:t>
+      </w:r>
+      <w:r>
+        <w:rPr>
+          <w:rFonts w:ascii="Helvetica" w:hAnsi="Helvetica" w:cs="Helvetica"/>
+          <w:sz w:val="21"/>
+          <w:szCs w:val="21"/>
+        </w:rPr>
+        <w:t xml:space="preserve">, </w:t>
+      </w:r>
+      <w:r>
+        <w:rPr>
+          <w:rFonts w:ascii="Helvetica" w:hAnsi="Helvetica" w:cs="Helvetica"/>
+          <w:sz w:val="21"/>
+          <w:szCs w:val="21"/>
+        </w:rPr>
+        <w:t>presentations,</w:t>
+      </w:r>
+      <w:r>
+        <w:rPr>
+          <w:rFonts w:ascii="Helvetica" w:hAnsi="Helvetica" w:cs="Helvetica"/>
+          <w:sz w:val="21"/>
+          <w:szCs w:val="21"/>
+        </w:rPr>
+        <w:t xml:space="preserve"> websites,</w:t>
+      </w:r>
+      <w:r>
+        <w:rPr>
+          <w:rFonts w:ascii="Helvetica" w:hAnsi="Helvetica" w:cs="Helvetica"/>
+          <w:sz w:val="21"/>
+          <w:szCs w:val="21"/>
+        </w:rPr>
+        <w:t xml:space="preserve"> &amp;</w:t>
+      </w:r>
+      <w:r>
+        <w:rPr>
+          <w:rFonts w:ascii="Helvetica" w:hAnsi="Helvetica" w:cs="Helvetica"/>
+          <w:sz w:val="21"/>
+          <w:szCs w:val="21"/>
+        </w:rPr>
+        <w:t xml:space="preserve"> </w:t>
+      </w:r>
+      <w:r>
+        <w:rPr>
+          <w:rFonts w:ascii="Helvetica" w:hAnsi="Helvetica" w:cs="Helvetica"/>
+          <w:sz w:val="21"/>
+          <w:szCs w:val="21"/>
+        </w:rPr>
+        <w:t>design</w:t>
+      </w:r>
+      <w:r>
+        <w:rPr>
+          <w:rFonts w:ascii="Helvetica" w:hAnsi="Helvetica" w:cs="Helvetica"/>
+          <w:sz w:val="21"/>
+          <w:szCs w:val="21"/>
+        </w:rPr>
+        <w:t>ing</w:t>
+      </w:r>
+      <w:r>
+        <w:rPr>
+          <w:rFonts w:ascii="Helvetica" w:hAnsi="Helvetica" w:cs="Helvetica"/>
+          <w:sz w:val="21"/>
+          <w:szCs w:val="21"/>
+        </w:rPr>
+        <w:t xml:space="preserve"> UI for apps</w:t>
+      </w:r>
+      <w:r>
+        <w:rPr>
+          <w:rFonts w:ascii="Helvetica" w:hAnsi="Helvetica" w:cs="Helvetica"/>
+          <w:sz w:val="21"/>
+          <w:szCs w:val="21"/>
+        </w:rPr>
+        <w:t>. W</w:t>
+      </w:r>
+      <w:r>
+        <w:rPr>
+          <w:rFonts w:ascii="Helvetica" w:hAnsi="Helvetica" w:cs="Helvetica"/>
+          <w:sz w:val="21"/>
+          <w:szCs w:val="21"/>
+        </w:rPr>
+        <w:t>rit</w:t>
+      </w:r>
+      <w:r>
+        <w:rPr>
+          <w:rFonts w:ascii="Helvetica" w:hAnsi="Helvetica" w:cs="Helvetica"/>
+          <w:sz w:val="21"/>
+          <w:szCs w:val="21"/>
+        </w:rPr>
+        <w:t>ing</w:t>
+      </w:r>
+      <w:r>
+        <w:rPr>
+          <w:rFonts w:ascii="Helvetica" w:hAnsi="Helvetica" w:cs="Helvetica"/>
+          <w:sz w:val="21"/>
+          <w:szCs w:val="21"/>
+        </w:rPr>
+        <w:t xml:space="preserve"> report</w:t>
+      </w:r>
+      <w:r>
+        <w:rPr>
+          <w:rFonts w:ascii="Helvetica" w:hAnsi="Helvetica" w:cs="Helvetica"/>
+          <w:sz w:val="21"/>
+          <w:szCs w:val="21"/>
+        </w:rPr>
+        <w:t>s</w:t>
+      </w:r>
+      <w:r>
+        <w:rPr>
+          <w:rFonts w:ascii="Helvetica" w:hAnsi="Helvetica" w:cs="Helvetica"/>
+          <w:sz w:val="21"/>
+          <w:szCs w:val="21"/>
+        </w:rPr>
+        <w:t xml:space="preserve"> with</w:t>
+      </w:r>
+      <w:r>
+        <w:rPr>
+          <w:rFonts w:ascii="Helvetica" w:hAnsi="Helvetica" w:cs="Helvetica"/>
+          <w:sz w:val="21"/>
+          <w:szCs w:val="21"/>
+        </w:rPr>
+        <w:t xml:space="preserve"> Tableau,</w:t>
+      </w:r>
+      <w:r>
+        <w:rPr>
+          <w:rFonts w:ascii="Helvetica" w:hAnsi="Helvetica" w:cs="Helvetica"/>
+          <w:sz w:val="21"/>
+          <w:szCs w:val="21"/>
+        </w:rPr>
+        <w:t xml:space="preserve"> geo-mapping</w:t>
+      </w:r>
+      <w:r>
+        <w:rPr>
+          <w:rFonts w:ascii="Helvetica" w:hAnsi="Helvetica" w:cs="Helvetica"/>
+          <w:sz w:val="21"/>
+          <w:szCs w:val="21"/>
+        </w:rPr>
+        <w:t>,</w:t>
+      </w:r>
+      <w:r>
+        <w:rPr>
+          <w:rFonts w:ascii="Helvetica" w:hAnsi="Helvetica" w:cs="Helvetica"/>
+          <w:sz w:val="21"/>
+          <w:szCs w:val="21"/>
+        </w:rPr>
+        <w:t xml:space="preserve"> </w:t>
+      </w:r>
+      <w:r>
+        <w:rPr>
+          <w:rFonts w:ascii="Helvetica" w:hAnsi="Helvetica" w:cs="Helvetica"/>
+          <w:sz w:val="21"/>
+          <w:szCs w:val="21"/>
+        </w:rPr>
+        <w:t>D3</w:t>
+      </w:r>
+      <w:r>
+        <w:rPr>
+          <w:rFonts w:ascii="Helvetica" w:hAnsi="Helvetica" w:cs="Helvetica"/>
+          <w:sz w:val="21"/>
+          <w:szCs w:val="21"/>
+        </w:rPr>
+        <w:t xml:space="preserve"> &amp;</w:t>
+      </w:r>
+      <w:r>
+        <w:rPr>
+          <w:rFonts w:ascii="Helvetica" w:hAnsi="Helvetica" w:cs="Helvetica"/>
+          <w:sz w:val="21"/>
+          <w:szCs w:val="21"/>
+        </w:rPr>
+        <w:t xml:space="preserve"> </w:t>
+      </w:r>
+      <w:r>
+        <w:rPr>
+          <w:rFonts w:ascii="Helvetica" w:hAnsi="Helvetica" w:cs="Helvetica"/>
+          <w:sz w:val="21"/>
+          <w:szCs w:val="21"/>
+        </w:rPr>
+        <w:t>P</w:t>
+      </w:r>
+      <w:r>
+        <w:rPr>
+          <w:rFonts w:ascii="Helvetica" w:hAnsi="Helvetica" w:cs="Helvetica"/>
+          <w:sz w:val="21"/>
+          <w:szCs w:val="21"/>
+        </w:rPr>
+        <w:t>lotly</w:t>
+      </w:r>
+      <w:r>
+        <w:rPr>
+          <w:rFonts w:ascii="Helvetica" w:hAnsi="Helvetica" w:cs="Helvetica"/>
+          <w:sz w:val="21"/>
+          <w:szCs w:val="21"/>
+        </w:rPr>
+        <w:t>.js</w:t>
+      </w:r>
+      <w:r>
+        <w:rPr>
+          <w:rFonts w:ascii="Helvetica" w:hAnsi="Helvetica" w:cs="Helvetica"/>
+          <w:sz w:val="21"/>
+          <w:szCs w:val="21"/>
+        </w:rPr>
+        <w:t xml:space="preserve"> graphics</w:t>
+      </w:r>
+      <w:r>
+        <w:rPr>
+          <w:rFonts w:ascii="Helvetica" w:hAnsi="Helvetica" w:cs="Helvetica"/>
+          <w:sz w:val="21"/>
+          <w:szCs w:val="21"/>
+        </w:rPr>
+        <w:t>. Creating p</w:t>
+      </w:r>
+      <w:r>
+        <w:rPr>
+          <w:rFonts w:ascii="Helvetica" w:hAnsi="Helvetica" w:cs="Helvetica"/>
+          <w:sz w:val="21"/>
+          <w:szCs w:val="21"/>
+        </w:rPr>
+        <w:t xml:space="preserve">ivot tables </w:t>
+      </w:r>
+      <w:r>
+        <w:rPr>
+          <w:rFonts w:ascii="Helvetica" w:hAnsi="Helvetica" w:cs="Helvetica"/>
+          <w:sz w:val="21"/>
+          <w:szCs w:val="21"/>
+        </w:rPr>
+        <w:t>&amp;</w:t>
+      </w:r>
+      <w:r>
+        <w:rPr>
+          <w:rFonts w:ascii="Helvetica" w:hAnsi="Helvetica" w:cs="Helvetica"/>
+          <w:sz w:val="21"/>
+          <w:szCs w:val="21"/>
+        </w:rPr>
+        <w:t xml:space="preserve"> VBA excel programs for </w:t>
+      </w:r>
+      <w:r>
+        <w:rPr>
+          <w:rFonts w:ascii="Helvetica" w:hAnsi="Helvetica" w:cs="Helvetica"/>
+          <w:sz w:val="21"/>
+          <w:szCs w:val="21"/>
+        </w:rPr>
+        <w:t>d</w:t>
+      </w:r>
+      <w:r>
+        <w:rPr>
+          <w:rFonts w:ascii="Helvetica" w:hAnsi="Helvetica" w:cs="Helvetica"/>
+          <w:sz w:val="21"/>
+          <w:szCs w:val="21"/>
+        </w:rPr>
+        <w:t>ata manipulation.</w:t>
       </w:r>
     </w:p>
     <w:p>
       <w:pPr>
-        <w:spacing w:line="240" w:lineRule="auto"/>
+        <w:spacing w:after="80" w:line="240" w:lineRule="auto"/>
         <w:ind w:left="-720" w:right="-720"/>
         <w:rPr>
           <w:rFonts w:ascii="Helvetica" w:hAnsi="Helvetica" w:cs="Helvetica"/>
-          <w:sz w:val="21"/>
-          <w:szCs w:val="21"/>
-        </w:rPr>
-      </w:pPr>
-      <w:r>
-        <w:rPr>
-          <w:rFonts w:ascii="Helvetica" w:hAnsi="Helvetica" w:cs="Helvetica"/>
-          <w:sz w:val="21"/>
-          <w:szCs w:val="21"/>
-        </w:rPr>
-        <w:t>Projects include</w:t>
-      </w:r>
-      <w:r>
-        <w:rPr>
-          <w:rFonts w:ascii="Helvetica" w:hAnsi="Helvetica" w:cs="Helvetica"/>
-          <w:sz w:val="21"/>
-          <w:szCs w:val="21"/>
-        </w:rPr>
-        <w:t xml:space="preserve"> MERN stack apps,</w:t>
-      </w:r>
-      <w:r>
-        <w:rPr>
-          <w:rFonts w:ascii="Helvetica" w:hAnsi="Helvetica" w:cs="Helvetica"/>
-          <w:sz w:val="21"/>
-          <w:szCs w:val="21"/>
-        </w:rPr>
-        <w:t xml:space="preserve"> Big Data analysis employing API calls, web scraping,</w:t>
-      </w:r>
-      <w:r>
-        <w:rPr>
-          <w:rFonts w:ascii="Helvetica" w:hAnsi="Helvetica" w:cs="Helvetica"/>
-          <w:sz w:val="21"/>
-          <w:szCs w:val="21"/>
-        </w:rPr>
-        <w:t xml:space="preserve"> and loading</w:t>
-      </w:r>
-      <w:r>
-        <w:rPr>
-          <w:rFonts w:ascii="Helvetica" w:hAnsi="Helvetica" w:cs="Helvetica"/>
-          <w:sz w:val="21"/>
-          <w:szCs w:val="21"/>
-        </w:rPr>
-        <w:t xml:space="preserve"> </w:t>
-      </w:r>
-      <w:r>
-        <w:rPr>
-          <w:rFonts w:ascii="Helvetica" w:hAnsi="Helvetica" w:cs="Helvetica"/>
-          <w:sz w:val="21"/>
-          <w:szCs w:val="21"/>
-        </w:rPr>
-        <w:t xml:space="preserve">over 5 million rows of data from </w:t>
-      </w:r>
-      <w:r>
-        <w:rPr>
-          <w:rFonts w:ascii="Helvetica" w:hAnsi="Helvetica" w:cs="Helvetica"/>
-          <w:sz w:val="21"/>
-          <w:szCs w:val="21"/>
-        </w:rPr>
-        <w:t xml:space="preserve">multiple </w:t>
-      </w:r>
-      <w:r>
-        <w:rPr>
-          <w:rFonts w:ascii="Helvetica" w:hAnsi="Helvetica" w:cs="Helvetica"/>
-          <w:sz w:val="21"/>
-          <w:szCs w:val="21"/>
-        </w:rPr>
-        <w:t>large .csv file</w:t>
-      </w:r>
-      <w:r>
-        <w:rPr>
-          <w:rFonts w:ascii="Helvetica" w:hAnsi="Helvetica" w:cs="Helvetica"/>
-          <w:sz w:val="21"/>
-          <w:szCs w:val="21"/>
-        </w:rPr>
-        <w:t>s, creating and querying SQL databases</w:t>
-      </w:r>
-      <w:r>
-        <w:rPr>
-          <w:rFonts w:ascii="Helvetica" w:hAnsi="Helvetica" w:cs="Helvetica"/>
-          <w:sz w:val="21"/>
-          <w:szCs w:val="21"/>
-        </w:rPr>
-        <w:t>, d</w:t>
-      </w:r>
-      <w:r>
-        <w:rPr>
-          <w:rFonts w:ascii="Helvetica" w:hAnsi="Helvetica" w:cs="Helvetica"/>
-          <w:sz w:val="21"/>
-          <w:szCs w:val="21"/>
-        </w:rPr>
-        <w:t>ata transformation with</w:t>
-      </w:r>
-      <w:r>
-        <w:rPr>
-          <w:rFonts w:ascii="Helvetica" w:hAnsi="Helvetica" w:cs="Helvetica"/>
-          <w:sz w:val="21"/>
-          <w:szCs w:val="21"/>
-        </w:rPr>
-        <w:t xml:space="preserve"> </w:t>
-      </w:r>
-      <w:r>
-        <w:rPr>
-          <w:rFonts w:ascii="Helvetica" w:hAnsi="Helvetica" w:cs="Helvetica"/>
-          <w:sz w:val="21"/>
-          <w:szCs w:val="21"/>
-        </w:rPr>
-        <w:t>JavaScript</w:t>
-      </w:r>
-      <w:r>
-        <w:rPr>
-          <w:rFonts w:ascii="Helvetica" w:hAnsi="Helvetica" w:cs="Helvetica"/>
-          <w:sz w:val="21"/>
-          <w:szCs w:val="21"/>
-        </w:rPr>
-        <w:t xml:space="preserve"> </w:t>
-      </w:r>
-      <w:r>
-        <w:rPr>
-          <w:rFonts w:ascii="Helvetica" w:hAnsi="Helvetica" w:cs="Helvetica"/>
-          <w:sz w:val="21"/>
-          <w:szCs w:val="21"/>
-        </w:rPr>
-        <w:t xml:space="preserve">&amp; </w:t>
-      </w:r>
-      <w:r>
-        <w:rPr>
-          <w:rFonts w:ascii="Helvetica" w:hAnsi="Helvetica" w:cs="Helvetica"/>
-          <w:sz w:val="21"/>
-          <w:szCs w:val="21"/>
-        </w:rPr>
-        <w:t>Python</w:t>
-      </w:r>
-      <w:r>
-        <w:rPr>
-          <w:rFonts w:ascii="Helvetica" w:hAnsi="Helvetica" w:cs="Helvetica"/>
-          <w:sz w:val="21"/>
-          <w:szCs w:val="21"/>
-        </w:rPr>
-        <w:t>, s</w:t>
-      </w:r>
-      <w:r>
-        <w:rPr>
-          <w:rFonts w:ascii="Helvetica" w:hAnsi="Helvetica" w:cs="Helvetica"/>
-          <w:sz w:val="21"/>
-          <w:szCs w:val="21"/>
-        </w:rPr>
-        <w:t xml:space="preserve">tatistical </w:t>
-      </w:r>
-      <w:r>
-        <w:rPr>
-          <w:rFonts w:ascii="Helvetica" w:hAnsi="Helvetica" w:cs="Helvetica"/>
-          <w:sz w:val="21"/>
-          <w:szCs w:val="21"/>
-        </w:rPr>
-        <w:t>analysis</w:t>
-      </w:r>
-      <w:r>
-        <w:rPr>
-          <w:rFonts w:ascii="Helvetica" w:hAnsi="Helvetica" w:cs="Helvetica"/>
-          <w:sz w:val="21"/>
-          <w:szCs w:val="21"/>
-        </w:rPr>
-        <w:t xml:space="preserve">, </w:t>
-      </w:r>
-      <w:r>
-        <w:rPr>
-          <w:rFonts w:ascii="Helvetica" w:hAnsi="Helvetica" w:cs="Helvetica"/>
-          <w:sz w:val="21"/>
-          <w:szCs w:val="21"/>
-        </w:rPr>
-        <w:t>presentations,</w:t>
-      </w:r>
-      <w:r>
-        <w:rPr>
-          <w:rFonts w:ascii="Helvetica" w:hAnsi="Helvetica" w:cs="Helvetica"/>
-          <w:sz w:val="21"/>
-          <w:szCs w:val="21"/>
-        </w:rPr>
-        <w:t xml:space="preserve"> websites,</w:t>
-      </w:r>
-      <w:r>
-        <w:rPr>
-          <w:rFonts w:ascii="Helvetica" w:hAnsi="Helvetica" w:cs="Helvetica"/>
-          <w:sz w:val="21"/>
-          <w:szCs w:val="21"/>
-        </w:rPr>
-        <w:t xml:space="preserve"> &amp;</w:t>
-      </w:r>
-      <w:r>
-        <w:rPr>
-          <w:rFonts w:ascii="Helvetica" w:hAnsi="Helvetica" w:cs="Helvetica"/>
-          <w:sz w:val="21"/>
-          <w:szCs w:val="21"/>
-        </w:rPr>
-        <w:t xml:space="preserve"> </w:t>
-      </w:r>
-      <w:r>
-        <w:rPr>
-          <w:rFonts w:ascii="Helvetica" w:hAnsi="Helvetica" w:cs="Helvetica"/>
-          <w:sz w:val="21"/>
-          <w:szCs w:val="21"/>
-        </w:rPr>
-        <w:t>design</w:t>
-      </w:r>
-      <w:r>
-        <w:rPr>
-          <w:rFonts w:ascii="Helvetica" w:hAnsi="Helvetica" w:cs="Helvetica"/>
-          <w:sz w:val="21"/>
-          <w:szCs w:val="21"/>
-        </w:rPr>
-        <w:t>ing</w:t>
-      </w:r>
-      <w:r>
-        <w:rPr>
-          <w:rFonts w:ascii="Helvetica" w:hAnsi="Helvetica" w:cs="Helvetica"/>
-          <w:sz w:val="21"/>
-          <w:szCs w:val="21"/>
-        </w:rPr>
-        <w:t xml:space="preserve"> UI for apps</w:t>
-      </w:r>
-      <w:r>
-        <w:rPr>
-          <w:rFonts w:ascii="Helvetica" w:hAnsi="Helvetica" w:cs="Helvetica"/>
-          <w:sz w:val="21"/>
-          <w:szCs w:val="21"/>
-        </w:rPr>
-        <w:t>. W</w:t>
-      </w:r>
-      <w:r>
-        <w:rPr>
-          <w:rFonts w:ascii="Helvetica" w:hAnsi="Helvetica" w:cs="Helvetica"/>
-          <w:sz w:val="21"/>
-          <w:szCs w:val="21"/>
-        </w:rPr>
-        <w:t>rit</w:t>
-      </w:r>
-      <w:r>
-        <w:rPr>
-          <w:rFonts w:ascii="Helvetica" w:hAnsi="Helvetica" w:cs="Helvetica"/>
-          <w:sz w:val="21"/>
-          <w:szCs w:val="21"/>
-        </w:rPr>
-        <w:t>ing</w:t>
-      </w:r>
-      <w:r>
-        <w:rPr>
-          <w:rFonts w:ascii="Helvetica" w:hAnsi="Helvetica" w:cs="Helvetica"/>
-          <w:sz w:val="21"/>
-          <w:szCs w:val="21"/>
-        </w:rPr>
-        <w:t xml:space="preserve"> report</w:t>
-      </w:r>
-      <w:r>
-        <w:rPr>
-          <w:rFonts w:ascii="Helvetica" w:hAnsi="Helvetica" w:cs="Helvetica"/>
-          <w:sz w:val="21"/>
-          <w:szCs w:val="21"/>
-        </w:rPr>
-        <w:t>s</w:t>
-      </w:r>
-      <w:r>
-        <w:rPr>
-          <w:rFonts w:ascii="Helvetica" w:hAnsi="Helvetica" w:cs="Helvetica"/>
-          <w:sz w:val="21"/>
-          <w:szCs w:val="21"/>
-        </w:rPr>
-        <w:t xml:space="preserve"> with</w:t>
-      </w:r>
-      <w:r>
-        <w:rPr>
-          <w:rFonts w:ascii="Helvetica" w:hAnsi="Helvetica" w:cs="Helvetica"/>
-          <w:sz w:val="21"/>
-          <w:szCs w:val="21"/>
-        </w:rPr>
-        <w:t xml:space="preserve"> Tableau,</w:t>
-      </w:r>
-      <w:r>
-        <w:rPr>
-          <w:rFonts w:ascii="Helvetica" w:hAnsi="Helvetica" w:cs="Helvetica"/>
-          <w:sz w:val="21"/>
-          <w:szCs w:val="21"/>
-        </w:rPr>
-        <w:t xml:space="preserve"> geo-mapping</w:t>
-      </w:r>
-      <w:r>
-        <w:rPr>
-          <w:rFonts w:ascii="Helvetica" w:hAnsi="Helvetica" w:cs="Helvetica"/>
-          <w:sz w:val="21"/>
-          <w:szCs w:val="21"/>
-        </w:rPr>
-        <w:t>,</w:t>
-      </w:r>
-      <w:r>
-        <w:rPr>
-          <w:rFonts w:ascii="Helvetica" w:hAnsi="Helvetica" w:cs="Helvetica"/>
-          <w:sz w:val="21"/>
-          <w:szCs w:val="21"/>
-        </w:rPr>
-        <w:t xml:space="preserve"> </w:t>
-      </w:r>
-      <w:r>
-        <w:rPr>
-          <w:rFonts w:ascii="Helvetica" w:hAnsi="Helvetica" w:cs="Helvetica"/>
-          <w:sz w:val="21"/>
-          <w:szCs w:val="21"/>
-        </w:rPr>
-        <w:t>D3</w:t>
-      </w:r>
-      <w:r>
-        <w:rPr>
-          <w:rFonts w:ascii="Helvetica" w:hAnsi="Helvetica" w:cs="Helvetica"/>
-          <w:sz w:val="21"/>
-          <w:szCs w:val="21"/>
-        </w:rPr>
-        <w:t xml:space="preserve"> &amp;</w:t>
-      </w:r>
-      <w:r>
-        <w:rPr>
-          <w:rFonts w:ascii="Helvetica" w:hAnsi="Helvetica" w:cs="Helvetica"/>
-          <w:sz w:val="21"/>
-          <w:szCs w:val="21"/>
-        </w:rPr>
-        <w:t xml:space="preserve"> </w:t>
-      </w:r>
-      <w:r>
-        <w:rPr>
-          <w:rFonts w:ascii="Helvetica" w:hAnsi="Helvetica" w:cs="Helvetica"/>
-          <w:sz w:val="21"/>
-          <w:szCs w:val="21"/>
-        </w:rPr>
-        <w:t>P</w:t>
-      </w:r>
-      <w:r>
-        <w:rPr>
-          <w:rFonts w:ascii="Helvetica" w:hAnsi="Helvetica" w:cs="Helvetica"/>
-          <w:sz w:val="21"/>
-          <w:szCs w:val="21"/>
-        </w:rPr>
-        <w:t>lotly</w:t>
-      </w:r>
-      <w:r>
-        <w:rPr>
-          <w:rFonts w:ascii="Helvetica" w:hAnsi="Helvetica" w:cs="Helvetica"/>
-          <w:sz w:val="21"/>
-          <w:szCs w:val="21"/>
-        </w:rPr>
-        <w:t>.js</w:t>
-      </w:r>
-      <w:r>
-        <w:rPr>
-          <w:rFonts w:ascii="Helvetica" w:hAnsi="Helvetica" w:cs="Helvetica"/>
-          <w:sz w:val="21"/>
-          <w:szCs w:val="21"/>
-        </w:rPr>
-        <w:t xml:space="preserve"> graphics</w:t>
-      </w:r>
-      <w:r>
-        <w:rPr>
-          <w:rFonts w:ascii="Helvetica" w:hAnsi="Helvetica" w:cs="Helvetica"/>
-          <w:sz w:val="21"/>
-          <w:szCs w:val="21"/>
-        </w:rPr>
-        <w:t>. Creating p</w:t>
-      </w:r>
-      <w:r>
-        <w:rPr>
-          <w:rFonts w:ascii="Helvetica" w:hAnsi="Helvetica" w:cs="Helvetica"/>
-          <w:sz w:val="21"/>
-          <w:szCs w:val="21"/>
-        </w:rPr>
-        <w:t xml:space="preserve">ivot tables </w:t>
-      </w:r>
-      <w:r>
-        <w:rPr>
-          <w:rFonts w:ascii="Helvetica" w:hAnsi="Helvetica" w:cs="Helvetica"/>
-          <w:sz w:val="21"/>
-          <w:szCs w:val="21"/>
-        </w:rPr>
-        <w:t>&amp;</w:t>
-      </w:r>
-      <w:r>
-        <w:rPr>
-          <w:rFonts w:ascii="Helvetica" w:hAnsi="Helvetica" w:cs="Helvetica"/>
-          <w:sz w:val="21"/>
-          <w:szCs w:val="21"/>
-        </w:rPr>
-        <w:t xml:space="preserve"> VBA excel programs for </w:t>
-      </w:r>
-      <w:r>
-        <w:rPr>
-          <w:rFonts w:ascii="Helvetica" w:hAnsi="Helvetica" w:cs="Helvetica"/>
-          <w:sz w:val="21"/>
-          <w:szCs w:val="21"/>
-        </w:rPr>
-        <w:t>d</w:t>
-      </w:r>
-      <w:r>
-        <w:rPr>
-          <w:rFonts w:ascii="Helvetica" w:hAnsi="Helvetica" w:cs="Helvetica"/>
-          <w:sz w:val="21"/>
-          <w:szCs w:val="21"/>
-        </w:rPr>
-        <w:t>ata manipulation.</w:t>
+          <w:b/>
+          <w:bCs/>
+          <w:sz w:val="21"/>
+          <w:szCs w:val="21"/>
+        </w:rPr>
+      </w:pPr>
+      <w:r>
+        <w:rPr>
+          <w:rFonts w:ascii="Helvetica" w:hAnsi="Helvetica" w:cs="Helvetica"/>
+          <w:b/>
+          <w:bCs/>
+          <w:sz w:val="21"/>
+          <w:szCs w:val="21"/>
+        </w:rPr>
+        <w:lastRenderedPageBreak/>
+        <w:t>October 2019 – Machine Learning Preschool Anxiety Diagnostic Modeling</w:t>
       </w:r>
     </w:p>
     <w:p>
       <w:pPr>
+        <w:spacing w:after="120" w:line="240" w:lineRule="auto"/>
+        <w:ind w:left="-720" w:right="-720"/>
+        <w:rPr>
+          <w:rFonts w:ascii="Helvetica" w:hAnsi="Helvetica" w:cs="Helvetica"/>
+          <w:sz w:val="21"/>
+          <w:szCs w:val="21"/>
+        </w:rPr>
+      </w:pPr>
+      <w:r>
+        <w:rPr>
+          <w:rFonts w:ascii="Helvetica" w:hAnsi="Helvetica" w:cs="Helvetica"/>
+          <w:sz w:val="21"/>
+          <w:szCs w:val="21"/>
+        </w:rPr>
+        <w:t>Used Scikit Learn and Tensor Flow to create logistic regression, neural network, decision tree, KNN, and SVM models. Presented findings and statistics on a Tablea</w:t>
+      </w:r>
+      <w:r>
+        <w:rPr>
+          <w:rFonts w:ascii="Helvetica" w:hAnsi="Helvetica" w:cs="Helvetica"/>
+          <w:sz w:val="21"/>
+          <w:szCs w:val="21"/>
+        </w:rPr>
+        <w:t>u</w:t>
+      </w:r>
+      <w:r>
+        <w:rPr>
+          <w:rFonts w:ascii="Helvetica" w:hAnsi="Helvetica" w:cs="Helvetica"/>
+          <w:sz w:val="21"/>
+          <w:szCs w:val="21"/>
+        </w:rPr>
+        <w:t xml:space="preserve"> </w:t>
+      </w:r>
+      <w:r>
+        <w:rPr>
+          <w:rFonts w:ascii="Helvetica" w:hAnsi="Helvetica" w:cs="Helvetica"/>
+          <w:sz w:val="21"/>
+          <w:szCs w:val="21"/>
+        </w:rPr>
+        <w:t>s</w:t>
+      </w:r>
+      <w:r>
+        <w:rPr>
+          <w:rFonts w:ascii="Helvetica" w:hAnsi="Helvetica" w:cs="Helvetica"/>
+          <w:sz w:val="21"/>
+          <w:szCs w:val="21"/>
+        </w:rPr>
+        <w:t>tory.</w:t>
+      </w:r>
+    </w:p>
+    <w:p>
+      <w:pPr>
         <w:spacing w:after="80" w:line="240" w:lineRule="auto"/>
         <w:ind w:left="-720" w:right="-720"/>
         <w:rPr>
@@ -1885,8 +1991,7 @@
           <w:sz w:val="21"/>
           <w:szCs w:val="21"/>
         </w:rPr>
-        <w:lastRenderedPageBreak/>
-        <w:t>October 2019 – Machine Learning Preschool Anxiety Diagnostic Modeling</w:t>
+        <w:t>October 2019 – Tableau Citi Bike Program Analysis</w:t>
       </w:r>
     </w:p>
     <w:p>
@@ -1905,39 +2010,7 @@
           <w:sz w:val="21"/>
           <w:szCs w:val="21"/>
         </w:rPr>
-        <w:t>Used Scikit Learn and Tensor Flow to create logistic regression, neural network, decision tree, KNN, and SVM models. Presented findings and statistics on a Tablea</w:t>
-      </w:r>
-      <w:r>
-        <w:rPr>
-          <w:rFonts w:ascii="Helvetica" w:hAnsi="Helvetica" w:cs="Helvetica"/>
-          <w:sz w:val="21"/>
-          <w:szCs w:val="21"/>
-        </w:rPr>
-        <w:t>u</w:t>
-      </w:r>
-      <w:r>
-        <w:rPr>
-          <w:rFonts w:ascii="Helvetica" w:hAnsi="Helvetica" w:cs="Helvetica"/>
-          <w:sz w:val="21"/>
-          <w:szCs w:val="21"/>
-        </w:rPr>
-        <w:t xml:space="preserve"> </w:t>
-      </w:r>
-      <w:r>
-        <w:rPr>
-          <w:rFonts w:ascii="Helvetica" w:hAnsi="Helvetica" w:cs="Helvetica"/>
-          <w:sz w:val="21"/>
-          <w:szCs w:val="21"/>
-        </w:rPr>
-        <w:t>s</w:t>
-      </w:r>
-      <w:r>
-        <w:rPr>
-          <w:rFonts w:ascii="Helvetica" w:hAnsi="Helvetica" w:cs="Helvetica"/>
-          <w:sz w:val="21"/>
-          <w:szCs w:val="21"/>
-        </w:rPr>
-        <w:t>tory.</w:t>
+        <w:t>Created charts, graphs, and dashboards analyzing data from the Citi Bike Program website for January 2019.</w:t>
       </w:r>
     </w:p>
     <w:p>
@@ -1960,7 +2033,17 @@
           <w:sz w:val="21"/>
           <w:szCs w:val="21"/>
         </w:rPr>
-        <w:t>October 2019 – Tableau Citi Bike Program Analysis</w:t>
+        <w:t>September 2019 – United Airlines Data Analysis Server</w:t>
+      </w:r>
+      <w:r>
+        <w:rPr>
+          <w:rFonts w:ascii="Helvetica" w:hAnsi="Helvetica" w:cs="Helvetica"/>
+          <w:b/>
+          <w:bCs/>
+          <w:sz w:val="21"/>
+          <w:szCs w:val="21"/>
+        </w:rPr>
+        <w:t xml:space="preserve"> Collaboration</w:t>
       </w:r>
     </w:p>
     <w:p>
@@ -1969,58 +2052,6 @@
         <w:ind w:left="-720" w:right="-720"/>
         <w:rPr>
           <w:rFonts w:ascii="Helvetica" w:hAnsi="Helvetica" w:cs="Helvetica"/>
-          <w:sz w:val="21"/>
-          <w:szCs w:val="21"/>
-        </w:rPr>
-      </w:pPr>
-      <w:r>
-        <w:rPr>
-          <w:rFonts w:ascii="Helvetica" w:hAnsi="Helvetica" w:cs="Helvetica"/>
-          <w:sz w:val="21"/>
-          <w:szCs w:val="21"/>
-        </w:rPr>
-        <w:t>Created charts, graphs, and dashboards analyzing data from the Citi Bike Program website for January 2019.</w:t>
-      </w:r>
-    </w:p>
-    <w:p>
-      <w:pPr>
-        <w:spacing w:after="80" w:line="240" w:lineRule="auto"/>
-        <w:ind w:left="-720" w:right="-720"/>
-        <w:rPr>
-          <w:rFonts w:ascii="Helvetica" w:hAnsi="Helvetica" w:cs="Helvetica"/>
-          <w:b/>
-          <w:bCs/>
-          <w:sz w:val="21"/>
-          <w:szCs w:val="21"/>
-        </w:rPr>
-      </w:pPr>
-      <w:r>
-        <w:rPr>
-          <w:rFonts w:ascii="Helvetica" w:hAnsi="Helvetica" w:cs="Helvetica"/>
-          <w:b/>
-          <w:bCs/>
-          <w:sz w:val="21"/>
-          <w:szCs w:val="21"/>
-        </w:rPr>
-        <w:t>September 2019 – United Airlines Data Analysis Server</w:t>
-      </w:r>
-      <w:r>
-        <w:rPr>
-          <w:rFonts w:ascii="Helvetica" w:hAnsi="Helvetica" w:cs="Helvetica"/>
-          <w:b/>
-          <w:bCs/>
-          <w:sz w:val="21"/>
-          <w:szCs w:val="21"/>
-        </w:rPr>
-        <w:t xml:space="preserve"> Collaboration</w:t>
-      </w:r>
-    </w:p>
-    <w:p>
-      <w:pPr>
-        <w:spacing w:after="120" w:line="240" w:lineRule="auto"/>
-        <w:ind w:left="-720" w:right="-720"/>
-        <w:rPr>
-          <w:rFonts w:ascii="Helvetica" w:hAnsi="Helvetica" w:cs="Helvetica"/>
           <w:b/>
           <w:bCs/>
           <w:sz w:val="21"/>
@@ -2121,7 +2152,25 @@
           <w:sz w:val="21"/>
           <w:szCs w:val="21"/>
         </w:rPr>
-        <w:t xml:space="preserve"> with Plotly charts of statistics to help viewers make educated decisions about which united hubs to fly through.</w:t>
+        <w:t xml:space="preserve"> with </w:t>
+      </w:r>
+      <w:proofErr w:type="spellStart"/>
+      <w:r>
+        <w:rPr>
+          <w:rFonts w:ascii="Helvetica" w:hAnsi="Helvetica" w:cs="Helvetica"/>
+          <w:sz w:val="21"/>
+          <w:szCs w:val="21"/>
+        </w:rPr>
+        <w:t>Plotly</w:t>
+      </w:r>
+      <w:proofErr w:type="spellEnd"/>
+      <w:r>
+        <w:rPr>
+          <w:rFonts w:ascii="Helvetica" w:hAnsi="Helvetica" w:cs="Helvetica"/>
+          <w:sz w:val="21"/>
+          <w:szCs w:val="21"/>
+        </w:rPr>
+        <w:t xml:space="preserve"> charts of statistics to help viewers make educated decisions about which united hubs to fly through.</w:t>
       </w:r>
     </w:p>
     <w:p>
@@ -4744,7 +4793,7 @@
       </w:pPr>
     </w:pPrDefault>
   </w:docDefaults>
-  <w:latentStyles w:defLockedState="0" w:defUIPriority="99" w:defSemiHidden="0" w:defUnhideWhenUsed="0" w:defQFormat="0" w:count="377">
+  <w:latentStyles w:defLockedState="0" w:defUIPriority="99" w:defSemiHidden="0" w:defUnhideWhenUsed="0" w:defQFormat="0" w:count="376">
     <w:lsdException w:name="Normal" w:uiPriority="0" w:qFormat="1"/>
     <w:lsdException w:name="heading 1" w:uiPriority="9" w:qFormat="1"/>
     <w:lsdException w:name="heading 2" w:semiHidden="1" w:uiPriority="9" w:unhideWhenUsed="1" w:qFormat="1"/>
@@ -5121,7 +5170,6 @@
     <w:lsdException w:name="Hashtag" w:semiHidden="1" w:unhideWhenUsed="1"/>
     <w:lsdException w:name="Unresolved Mention" w:semiHidden="1" w:unhideWhenUsed="1"/>
     <w:lsdException w:name="Smart Link" w:semiHidden="1" w:unhideWhenUsed="1"/>
-    <w:lsdException w:name="Smart Link Error" w:semiHidden="1" w:unhideWhenUsed="1"/>
   </w:latentStyles>
   <w:style w:type="paragraph" w:default="1" w:styleId="Normal">
     <w:name w:val="Normal"/>
@@ -5569,7 +5617,7 @@
 </file>
 
 <file path=customXml/itemProps1.xml><?xml version="1.0" encoding="utf-8"?>
-<ds:datastoreItem xmlns:ds="http://schemas.openxmlformats.org/officeDocument/2006/customXml" ds:itemID="{A1FBAD31-61AF-461F-8897-DBE457147D0B}">
+<ds:datastoreItem xmlns:ds="http://schemas.openxmlformats.org/officeDocument/2006/customXml" ds:itemID="{3C79DA3E-3ED2-4788-A055-DBF72D7423F7}">
   <ds:schemaRefs>
     <ds:schemaRef ds:uri="http://schemas.openxmlformats.org/officeDocument/2006/bibliography"/>
   </ds:schemaRefs>

</xml_diff>